<commit_message>
Update Shipping Greatness Favit document
</commit_message>
<xml_diff>
--- a/docs/Shipping.docx
+++ b/docs/Shipping.docx
@@ -8,7 +8,12 @@
           <w:b/>
         </w:rPr>
       </w:pPr>
-      <w:bookmarkStart w:id="0" w:name="_GoBack"/>
+      <w:r>
+        <w:rPr>
+          <w:b/>
+        </w:rPr>
+        <w:t xml:space="preserve"> </w:t>
+      </w:r>
       <w:r>
         <w:rPr>
           <w:b/>
@@ -18,7 +23,12 @@
     </w:p>
     <w:p>
       <w:r>
-        <w:t xml:space="preserve">Finding the perfect gift for friends and family is often times hard. You typically don’t know what to get them and must balance between getting </w:t>
+        <w:t>Finding the perfect gift for friends and family is often</w:t>
+      </w:r>
+      <w:bookmarkStart w:id="0" w:name="_GoBack"/>
+      <w:bookmarkEnd w:id="0"/>
+      <w:r>
+        <w:t xml:space="preserve"> times hard. You typically don’t know what to get them and must balance between getting </w:t>
       </w:r>
       <w:r>
         <w:t xml:space="preserve">them something they will like, your </w:t>
@@ -133,13 +143,7 @@
         <w:t xml:space="preserve">. We want to make it easier to </w:t>
       </w:r>
       <w:r>
-        <w:t xml:space="preserve">give </w:t>
-      </w:r>
-      <w:r>
-        <w:t>them</w:t>
-      </w:r>
-      <w:r>
-        <w:t xml:space="preserve"> great gift</w:t>
+        <w:t>give them great gift</w:t>
       </w:r>
       <w:r>
         <w:t>s</w:t>
@@ -227,8 +231,6 @@
         <w:t>The system will facility and make it easier to find the perfect gift as well as streamline the shipping/delivery process.</w:t>
       </w:r>
     </w:p>
-    <w:bookmarkEnd w:id="0"/>
-    <w:p/>
     <w:sectPr>
       <w:pgSz w:w="12240" w:h="15840"/>
       <w:pgMar w:top="1440" w:right="1440" w:bottom="1440" w:left="1440" w:header="720" w:footer="720" w:gutter="0"/>
@@ -636,6 +638,7 @@
   <w:style w:type="character" w:default="1" w:styleId="DefaultParagraphFont">
     <w:name w:val="Default Paragraph Font"/>
     <w:uiPriority w:val="1"/>
+    <w:semiHidden/>
     <w:unhideWhenUsed/>
   </w:style>
   <w:style w:type="table" w:default="1" w:styleId="TableNormal">

</xml_diff>

<commit_message>
Update shipping document with user stories
</commit_message>
<xml_diff>
--- a/docs/Shipping.docx
+++ b/docs/Shipping.docx
@@ -23,12 +23,7 @@
     </w:p>
     <w:p>
       <w:r>
-        <w:t>Finding the perfect gift for friends and family is often</w:t>
-      </w:r>
-      <w:bookmarkStart w:id="0" w:name="_GoBack"/>
-      <w:bookmarkEnd w:id="0"/>
-      <w:r>
-        <w:t xml:space="preserve"> times hard. You typically don’t know what to get them and must balance between getting </w:t>
+        <w:t xml:space="preserve">Finding the perfect gift for friends and family is often times hard. You typically don’t know what to get them and must balance between getting </w:t>
       </w:r>
       <w:r>
         <w:t xml:space="preserve">them something they will like, your </w:t>
@@ -230,6 +225,201 @@
       <w:r>
         <w:t>The system will facility and make it easier to find the perfect gift as well as streamline the shipping/delivery process.</w:t>
       </w:r>
+    </w:p>
+    <w:p>
+      <w:r>
+        <w:br w:type="page"/>
+      </w:r>
+    </w:p>
+    <w:p>
+      <w:pPr>
+        <w:rPr>
+          <w:b/>
+        </w:rPr>
+      </w:pPr>
+      <w:r>
+        <w:rPr>
+          <w:b/>
+        </w:rPr>
+        <w:lastRenderedPageBreak/>
+        <w:t>Screens and Functionality</w:t>
+      </w:r>
+    </w:p>
+    <w:p>
+      <w:pPr>
+        <w:pStyle w:val="ListParagraph"/>
+        <w:numPr>
+          <w:ilvl w:val="0"/>
+          <w:numId w:val="1"/>
+        </w:numPr>
+      </w:pPr>
+      <w:r>
+        <w:t xml:space="preserve">Users can login with their </w:t>
+      </w:r>
+      <w:proofErr w:type="spellStart"/>
+      <w:r>
+        <w:t>facebook</w:t>
+      </w:r>
+      <w:proofErr w:type="spellEnd"/>
+      <w:r>
+        <w:t xml:space="preserve"> </w:t>
+      </w:r>
+    </w:p>
+    <w:p>
+      <w:pPr>
+        <w:pStyle w:val="ListParagraph"/>
+        <w:numPr>
+          <w:ilvl w:val="0"/>
+          <w:numId w:val="1"/>
+        </w:numPr>
+      </w:pPr>
+      <w:r>
+        <w:t xml:space="preserve">Users can login with their </w:t>
+      </w:r>
+      <w:r>
+        <w:t>email account</w:t>
+      </w:r>
+    </w:p>
+    <w:p>
+      <w:pPr>
+        <w:pStyle w:val="ListParagraph"/>
+        <w:numPr>
+          <w:ilvl w:val="0"/>
+          <w:numId w:val="1"/>
+        </w:numPr>
+      </w:pPr>
+      <w:r>
+        <w:t>Users can select t</w:t>
+      </w:r>
+      <w:r>
+        <w:t>heir</w:t>
+      </w:r>
+      <w:r>
+        <w:t xml:space="preserve"> initial likes from</w:t>
+      </w:r>
+      <w:r>
+        <w:t xml:space="preserve"> a</w:t>
+      </w:r>
+      <w:r>
+        <w:t xml:space="preserve"> list when logged in through email account</w:t>
+      </w:r>
+      <w:r>
+        <w:t xml:space="preserve"> </w:t>
+      </w:r>
+      <w:r>
+        <w:t>after first login</w:t>
+      </w:r>
+    </w:p>
+    <w:p>
+      <w:pPr>
+        <w:pStyle w:val="ListParagraph"/>
+        <w:numPr>
+          <w:ilvl w:val="0"/>
+          <w:numId w:val="1"/>
+        </w:numPr>
+      </w:pPr>
+      <w:r>
+        <w:t xml:space="preserve">Users initial likes are populated through </w:t>
+      </w:r>
+      <w:proofErr w:type="spellStart"/>
+      <w:r>
+        <w:t>facebook</w:t>
+      </w:r>
+      <w:proofErr w:type="spellEnd"/>
+      <w:r>
+        <w:t xml:space="preserve"> and can be amended after first login</w:t>
+      </w:r>
+    </w:p>
+    <w:p>
+      <w:pPr>
+        <w:pStyle w:val="ListParagraph"/>
+        <w:numPr>
+          <w:ilvl w:val="0"/>
+          <w:numId w:val="1"/>
+        </w:numPr>
+      </w:pPr>
+      <w:r>
+        <w:t>Users can play a game where they select between two randomly flashed objects</w:t>
+      </w:r>
+    </w:p>
+    <w:p>
+      <w:pPr>
+        <w:pStyle w:val="ListParagraph"/>
+        <w:numPr>
+          <w:ilvl w:val="0"/>
+          <w:numId w:val="1"/>
+        </w:numPr>
+      </w:pPr>
+      <w:r>
+        <w:t>Users can select their favorite people from their phone books</w:t>
+      </w:r>
+    </w:p>
+    <w:p>
+      <w:pPr>
+        <w:pStyle w:val="ListParagraph"/>
+        <w:numPr>
+          <w:ilvl w:val="0"/>
+          <w:numId w:val="1"/>
+        </w:numPr>
+      </w:pPr>
+      <w:r>
+        <w:t xml:space="preserve">Users can send prompts to their friends asking them to join/sign up for </w:t>
+      </w:r>
+      <w:proofErr w:type="spellStart"/>
+      <w:r>
+        <w:t>FavesRus</w:t>
+      </w:r>
+      <w:proofErr w:type="spellEnd"/>
+    </w:p>
+    <w:p>
+      <w:pPr>
+        <w:pStyle w:val="ListParagraph"/>
+        <w:numPr>
+          <w:ilvl w:val="0"/>
+          <w:numId w:val="1"/>
+        </w:numPr>
+      </w:pPr>
+      <w:r>
+        <w:t>Users can send gift invites</w:t>
+      </w:r>
+    </w:p>
+    <w:p>
+      <w:pPr>
+        <w:pStyle w:val="ListParagraph"/>
+        <w:numPr>
+          <w:ilvl w:val="0"/>
+          <w:numId w:val="1"/>
+        </w:numPr>
+      </w:pPr>
+      <w:r>
+        <w:t>Users can pay for their gifts through the app</w:t>
+      </w:r>
+    </w:p>
+    <w:p>
+      <w:pPr>
+        <w:pStyle w:val="ListParagraph"/>
+        <w:numPr>
+          <w:ilvl w:val="0"/>
+          <w:numId w:val="1"/>
+        </w:numPr>
+      </w:pPr>
+      <w:r>
+        <w:t>Users can receive barcodes to pick up their gifts</w:t>
+      </w:r>
+    </w:p>
+    <w:p>
+      <w:pPr>
+        <w:pStyle w:val="ListParagraph"/>
+        <w:numPr>
+          <w:ilvl w:val="0"/>
+          <w:numId w:val="1"/>
+        </w:numPr>
+      </w:pPr>
+      <w:r>
+        <w:t>Users can register their card information</w:t>
+      </w:r>
+      <w:bookmarkStart w:id="0" w:name="_GoBack"/>
+      <w:bookmarkEnd w:id="0"/>
     </w:p>
     <w:sectPr>
       <w:pgSz w:w="12240" w:h="15840"/>
@@ -239,6 +429,126 @@
     </w:sectPr>
   </w:body>
 </w:document>
+</file>
+
+<file path=word/numbering.xml><?xml version="1.0" encoding="utf-8"?>
+<w:numbering xmlns:wpc="http://schemas.microsoft.com/office/word/2010/wordprocessingCanvas" xmlns:mc="http://schemas.openxmlformats.org/markup-compatibility/2006" xmlns:o="urn:schemas-microsoft-com:office:office" xmlns:r="http://schemas.openxmlformats.org/officeDocument/2006/relationships" xmlns:m="http://schemas.openxmlformats.org/officeDocument/2006/math" xmlns:v="urn:schemas-microsoft-com:vml" xmlns:wp14="http://schemas.microsoft.com/office/word/2010/wordprocessingDrawing" xmlns:wp="http://schemas.openxmlformats.org/drawingml/2006/wordprocessingDrawing" xmlns:w10="urn:schemas-microsoft-com:office:word" xmlns:w="http://schemas.openxmlformats.org/wordprocessingml/2006/main" xmlns:w14="http://schemas.microsoft.com/office/word/2010/wordml" xmlns:w15="http://schemas.microsoft.com/office/word/2012/wordml" xmlns:wpg="http://schemas.microsoft.com/office/word/2010/wordprocessingGroup" xmlns:wpi="http://schemas.microsoft.com/office/word/2010/wordprocessingInk" xmlns:wne="http://schemas.microsoft.com/office/word/2006/wordml" xmlns:wps="http://schemas.microsoft.com/office/word/2010/wordprocessingShape" mc:Ignorable="w14 w15 wp14">
+  <w:abstractNum w:abstractNumId="0">
+    <w:nsid w:val="1CC13FD8"/>
+    <w:multiLevelType w:val="hybridMultilevel"/>
+    <w:tmpl w:val="29282ED8"/>
+    <w:lvl w:ilvl="0" w:tplc="0C3A8308">
+      <w:numFmt w:val="bullet"/>
+      <w:lvlText w:val="-"/>
+      <w:lvlJc w:val="left"/>
+      <w:pPr>
+        <w:ind w:left="720" w:hanging="360"/>
+      </w:pPr>
+      <w:rPr>
+        <w:rFonts w:ascii="Calibri" w:eastAsiaTheme="minorHAnsi" w:hAnsi="Calibri" w:cstheme="minorBidi" w:hint="default"/>
+      </w:rPr>
+    </w:lvl>
+    <w:lvl w:ilvl="1" w:tplc="04090003" w:tentative="1">
+      <w:start w:val="1"/>
+      <w:numFmt w:val="bullet"/>
+      <w:lvlText w:val="o"/>
+      <w:lvlJc w:val="left"/>
+      <w:pPr>
+        <w:ind w:left="1440" w:hanging="360"/>
+      </w:pPr>
+      <w:rPr>
+        <w:rFonts w:ascii="Courier New" w:hAnsi="Courier New" w:cs="Courier New" w:hint="default"/>
+      </w:rPr>
+    </w:lvl>
+    <w:lvl w:ilvl="2" w:tplc="04090005" w:tentative="1">
+      <w:start w:val="1"/>
+      <w:numFmt w:val="bullet"/>
+      <w:lvlText w:val=""/>
+      <w:lvlJc w:val="left"/>
+      <w:pPr>
+        <w:ind w:left="2160" w:hanging="360"/>
+      </w:pPr>
+      <w:rPr>
+        <w:rFonts w:ascii="Wingdings" w:hAnsi="Wingdings" w:hint="default"/>
+      </w:rPr>
+    </w:lvl>
+    <w:lvl w:ilvl="3" w:tplc="04090001" w:tentative="1">
+      <w:start w:val="1"/>
+      <w:numFmt w:val="bullet"/>
+      <w:lvlText w:val=""/>
+      <w:lvlJc w:val="left"/>
+      <w:pPr>
+        <w:ind w:left="2880" w:hanging="360"/>
+      </w:pPr>
+      <w:rPr>
+        <w:rFonts w:ascii="Symbol" w:hAnsi="Symbol" w:hint="default"/>
+      </w:rPr>
+    </w:lvl>
+    <w:lvl w:ilvl="4" w:tplc="04090003" w:tentative="1">
+      <w:start w:val="1"/>
+      <w:numFmt w:val="bullet"/>
+      <w:lvlText w:val="o"/>
+      <w:lvlJc w:val="left"/>
+      <w:pPr>
+        <w:ind w:left="3600" w:hanging="360"/>
+      </w:pPr>
+      <w:rPr>
+        <w:rFonts w:ascii="Courier New" w:hAnsi="Courier New" w:cs="Courier New" w:hint="default"/>
+      </w:rPr>
+    </w:lvl>
+    <w:lvl w:ilvl="5" w:tplc="04090005" w:tentative="1">
+      <w:start w:val="1"/>
+      <w:numFmt w:val="bullet"/>
+      <w:lvlText w:val=""/>
+      <w:lvlJc w:val="left"/>
+      <w:pPr>
+        <w:ind w:left="4320" w:hanging="360"/>
+      </w:pPr>
+      <w:rPr>
+        <w:rFonts w:ascii="Wingdings" w:hAnsi="Wingdings" w:hint="default"/>
+      </w:rPr>
+    </w:lvl>
+    <w:lvl w:ilvl="6" w:tplc="04090001" w:tentative="1">
+      <w:start w:val="1"/>
+      <w:numFmt w:val="bullet"/>
+      <w:lvlText w:val=""/>
+      <w:lvlJc w:val="left"/>
+      <w:pPr>
+        <w:ind w:left="5040" w:hanging="360"/>
+      </w:pPr>
+      <w:rPr>
+        <w:rFonts w:ascii="Symbol" w:hAnsi="Symbol" w:hint="default"/>
+      </w:rPr>
+    </w:lvl>
+    <w:lvl w:ilvl="7" w:tplc="04090003" w:tentative="1">
+      <w:start w:val="1"/>
+      <w:numFmt w:val="bullet"/>
+      <w:lvlText w:val="o"/>
+      <w:lvlJc w:val="left"/>
+      <w:pPr>
+        <w:ind w:left="5760" w:hanging="360"/>
+      </w:pPr>
+      <w:rPr>
+        <w:rFonts w:ascii="Courier New" w:hAnsi="Courier New" w:cs="Courier New" w:hint="default"/>
+      </w:rPr>
+    </w:lvl>
+    <w:lvl w:ilvl="8" w:tplc="04090005" w:tentative="1">
+      <w:start w:val="1"/>
+      <w:numFmt w:val="bullet"/>
+      <w:lvlText w:val=""/>
+      <w:lvlJc w:val="left"/>
+      <w:pPr>
+        <w:ind w:left="6480" w:hanging="360"/>
+      </w:pPr>
+      <w:rPr>
+        <w:rFonts w:ascii="Wingdings" w:hAnsi="Wingdings" w:hint="default"/>
+      </w:rPr>
+    </w:lvl>
+  </w:abstractNum>
+  <w:num w:numId="1">
+    <w:abstractNumId w:val="0"/>
+  </w:num>
+</w:numbering>
 </file>
 
 <file path=word/styles.xml><?xml version="1.0" encoding="utf-8"?>
@@ -662,6 +972,17 @@
     <w:semiHidden/>
     <w:unhideWhenUsed/>
   </w:style>
+  <w:style w:type="paragraph" w:styleId="ListParagraph">
+    <w:name w:val="List Paragraph"/>
+    <w:basedOn w:val="Normal"/>
+    <w:uiPriority w:val="34"/>
+    <w:qFormat/>
+    <w:rsid w:val="00A918DE"/>
+    <w:pPr>
+      <w:ind w:left="720"/>
+      <w:contextualSpacing/>
+    </w:pPr>
+  </w:style>
 </w:styles>
 </file>
 

</xml_diff>